<commit_message>
current state: handle all comments, update, sync with Word as of now
</commit_message>
<xml_diff>
--- a/rmd-in/uv_vzor.docx
+++ b/rmd-in/uv_vzor.docx
@@ -408,6 +408,7 @@
     </w:p>
     <w:p>
       <w:r>
+        <w:lastRenderedPageBreak/>
         <w:t xml:space="preserve">Metodicky je tato studie založena na makroekonomických modelech, kdy </w:t>
       </w:r>
       <w:r>
@@ -420,11 +421,7 @@
         <w:t>model QUEST III R&amp;D je použit ke sledování agregátních dopadů na celostátní úrovni</w:t>
       </w:r>
       <w:r>
-        <w:t xml:space="preserve">. Studie se zaměřuje na dva scénáře. </w:t>
-      </w:r>
-      <w:r>
-        <w:lastRenderedPageBreak/>
-        <w:t>Prvním je scénář krátkodobý, mapující období 2014</w:t>
+        <w:t>. Studie se zaměřuje na dva scénáře. Prvním je scénář krátkodobý, mapující období 2014</w:t>
       </w:r>
       <w:r>
         <w:rPr>
@@ -2001,14 +1998,11 @@
           <w:b/>
           <w:bCs/>
         </w:rPr>
+        <w:lastRenderedPageBreak/>
         <w:t>Investice do infrastruktury</w:t>
       </w:r>
       <w:r>
-        <w:t xml:space="preserve"> jsou modelovány jako nárůst vládních investic. Model předpokládá pozitivní multiplikační dopad veřejných investic. Tato kategorie zahrnuje investice do dopravy, </w:t>
-      </w:r>
-      <w:r>
-        <w:lastRenderedPageBreak/>
-        <w:t>telekomunikací, ale také do infrastruktury v energetickém sektoru a sektoru životního prostředí. Investice do infrastruktury vedou v modelu k dočasnému poklesu soukromých investic</w:t>
+        <w:t xml:space="preserve"> jsou modelovány jako nárůst vládních investic. Model předpokládá pozitivní multiplikační dopad veřejných investic. Tato kategorie zahrnuje investice do dopravy, telekomunikací, ale také do infrastruktury v energetickém sektoru a sektoru životního prostředí. Investice do infrastruktury vedou v modelu k dočasnému poklesu soukromých investic</w:t>
       </w:r>
       <w:r>
         <w:t xml:space="preserve"> </w:t>
@@ -8358,7 +8352,7 @@
     <w:uiPriority w:val="6"/>
     <w:unhideWhenUsed/>
     <w:qFormat/>
-    <w:rsid w:val="00DF7462"/>
+    <w:rsid w:val="001423F0"/>
     <w:pPr>
       <w:spacing w:line="240" w:lineRule="auto"/>
       <w:jc w:val="left"/>
@@ -8366,7 +8360,6 @@
     <w:rPr>
       <w:b/>
       <w:bCs/>
-      <w:vanish/>
       <w:color w:val="4F81BD" w:themeColor="accent1"/>
       <w:sz w:val="18"/>
       <w:szCs w:val="18"/>
@@ -9569,7 +9562,7 @@
     <w:rPr>
       <w:b w:val="0"/>
       <w:bCs w:val="0"/>
-      <w:vanish w:val="0"/>
+      <w:vanish/>
     </w:rPr>
   </w:style>
   <w:style w:type="paragraph" w:customStyle="1" w:styleId="Napis1-slovan">
@@ -16763,6 +16756,14 @@
 </file>
 
 <file path=customXml/itemProps1.xml><?xml version="1.0" encoding="utf-8"?>
+<ds:datastoreItem xmlns:ds="http://schemas.openxmlformats.org/officeDocument/2006/customXml" ds:itemID="{0BE3209C-FEA0-4CA0-BE96-CFDFDEF3A49D}">
+  <ds:schemaRefs>
+    <ds:schemaRef ds:uri="http://schemas.openxmlformats.org/officeDocument/2006/bibliography"/>
+  </ds:schemaRefs>
+</ds:datastoreItem>
+</file>
+
+<file path=customXml/itemProps2.xml><?xml version="1.0" encoding="utf-8"?>
 <ds:datastoreItem xmlns:ds="http://schemas.openxmlformats.org/officeDocument/2006/customXml" ds:itemID="{25399F05-A91F-45B3-9D74-801999A7CB83}">
   <ds:schemaRefs>
     <ds:schemaRef ds:uri="http://schemas.openxmlformats.org/officeDocument/2006/bibliography"/>
@@ -16770,16 +16771,8 @@
 </ds:datastoreItem>
 </file>
 
-<file path=customXml/itemProps2.xml><?xml version="1.0" encoding="utf-8"?>
-<ds:datastoreItem xmlns:ds="http://schemas.openxmlformats.org/officeDocument/2006/customXml" ds:itemID="{0BE3209C-FEA0-4CA0-BE96-CFDFDEF3A49D}">
-  <ds:schemaRefs>
-    <ds:schemaRef ds:uri="http://schemas.openxmlformats.org/officeDocument/2006/bibliography"/>
-  </ds:schemaRefs>
-</ds:datastoreItem>
-</file>
-
 <file path=customXml/itemProps3.xml><?xml version="1.0" encoding="utf-8"?>
-<ds:datastoreItem xmlns:ds="http://schemas.openxmlformats.org/officeDocument/2006/customXml" ds:itemID="{0C98D450-EBE6-41C6-AB5D-5B82B14C402A}">
+<ds:datastoreItem xmlns:ds="http://schemas.openxmlformats.org/officeDocument/2006/customXml" ds:itemID="{427E1775-4953-45FE-82E1-FBFB5FCE77BF}">
   <ds:schemaRefs>
     <ds:schemaRef ds:uri="http://schemas.openxmlformats.org/officeDocument/2006/bibliography"/>
   </ds:schemaRefs>
@@ -16795,7 +16788,7 @@
 </file>
 
 <file path=customXml/itemProps5.xml><?xml version="1.0" encoding="utf-8"?>
-<ds:datastoreItem xmlns:ds="http://schemas.openxmlformats.org/officeDocument/2006/customXml" ds:itemID="{427E1775-4953-45FE-82E1-FBFB5FCE77BF}">
+<ds:datastoreItem xmlns:ds="http://schemas.openxmlformats.org/officeDocument/2006/customXml" ds:itemID="{0C98D450-EBE6-41C6-AB5D-5B82B14C402A}">
   <ds:schemaRefs>
     <ds:schemaRef ds:uri="http://schemas.openxmlformats.org/officeDocument/2006/bibliography"/>
   </ds:schemaRefs>

</xml_diff>